<commit_message>
Update documentation and README
</commit_message>
<xml_diff>
--- a/docs/CCTA Operation Manual.docx
+++ b/docs/CCTA Operation Manual.docx
@@ -66,8 +66,8 @@
         <w:tblLook w:val="04A0" w:firstRow="1" w:lastRow="0" w:firstColumn="1" w:lastColumn="0" w:noHBand="0" w:noVBand="1"/>
       </w:tblPr>
       <w:tblGrid>
-        <w:gridCol w:w="4675"/>
-        <w:gridCol w:w="4675"/>
+        <w:gridCol w:w="3885"/>
+        <w:gridCol w:w="5465"/>
       </w:tblGrid>
       <w:tr>
         <w:trPr>
@@ -75,7 +75,8 @@
         </w:trPr>
         <w:tc>
           <w:tcPr>
-            <w:tcW w:w="4675" w:type="dxa"/>
+            <w:tcW w:w="3885" w:type="dxa"/>
+            <w:tcMar/>
             <w:hideMark/>
           </w:tcPr>
           <w:p>
@@ -97,7 +98,8 @@
         </w:tc>
         <w:tc>
           <w:tcPr>
-            <w:tcW w:w="4675" w:type="dxa"/>
+            <w:tcW w:w="5465" w:type="dxa"/>
+            <w:tcMar/>
             <w:hideMark/>
           </w:tcPr>
           <w:p>
@@ -124,7 +126,8 @@
         </w:trPr>
         <w:tc>
           <w:tcPr>
-            <w:tcW w:w="4675" w:type="dxa"/>
+            <w:tcW w:w="3885" w:type="dxa"/>
+            <w:tcMar/>
           </w:tcPr>
           <w:p>
             <w:r>
@@ -137,7 +140,8 @@
         </w:tc>
         <w:tc>
           <w:tcPr>
-            <w:tcW w:w="4675" w:type="dxa"/>
+            <w:tcW w:w="5465" w:type="dxa"/>
+            <w:tcMar/>
           </w:tcPr>
           <w:p/>
         </w:tc>
@@ -148,7 +152,8 @@
         </w:trPr>
         <w:tc>
           <w:tcPr>
-            <w:tcW w:w="4675" w:type="dxa"/>
+            <w:tcW w:w="3885" w:type="dxa"/>
+            <w:tcMar/>
             <w:hideMark/>
           </w:tcPr>
           <w:p>
@@ -171,7 +176,8 @@
         </w:tc>
         <w:tc>
           <w:tcPr>
-            <w:tcW w:w="4675" w:type="dxa"/>
+            <w:tcW w:w="5465" w:type="dxa"/>
+            <w:tcMar/>
             <w:hideMark/>
           </w:tcPr>
           <w:p>
@@ -190,7 +196,8 @@
         </w:trPr>
         <w:tc>
           <w:tcPr>
-            <w:tcW w:w="4675" w:type="dxa"/>
+            <w:tcW w:w="3885" w:type="dxa"/>
+            <w:tcMar/>
             <w:hideMark/>
           </w:tcPr>
           <w:p>
@@ -207,7 +214,8 @@
         </w:tc>
         <w:tc>
           <w:tcPr>
-            <w:tcW w:w="4675" w:type="dxa"/>
+            <w:tcW w:w="5465" w:type="dxa"/>
+            <w:tcMar/>
             <w:hideMark/>
           </w:tcPr>
           <w:p>
@@ -226,7 +234,8 @@
         </w:trPr>
         <w:tc>
           <w:tcPr>
-            <w:tcW w:w="4675" w:type="dxa"/>
+            <w:tcW w:w="3885" w:type="dxa"/>
+            <w:tcMar/>
             <w:hideMark/>
           </w:tcPr>
           <w:p>
@@ -251,7 +260,8 @@
         </w:tc>
         <w:tc>
           <w:tcPr>
-            <w:tcW w:w="4675" w:type="dxa"/>
+            <w:tcW w:w="5465" w:type="dxa"/>
+            <w:tcMar/>
             <w:hideMark/>
           </w:tcPr>
           <w:p>
@@ -306,6 +316,398 @@
           <w:szCs w:val="32"/>
           <w:lang w:val="en-US"/>
         </w:rPr>
+        <w:t>Software Installation</w:t>
+      </w:r>
+    </w:p>
+    <w:p>
+      <w:pPr>
+        <w:pStyle w:val="ListParagraph"/>
+        <w:numPr>
+          <w:ilvl w:val="0"/>
+          <w:numId w:val="30"/>
+        </w:numPr>
+        <w:rPr>
+          <w:lang w:val="en-US"/>
+        </w:rPr>
+      </w:pPr>
+      <w:r>
+        <w:rPr>
+          <w:lang w:val="en-US"/>
+        </w:rPr>
+        <w:t>Clone or download the GitHub repository</w:t>
+      </w:r>
+    </w:p>
+    <w:p>
+      <w:pPr>
+        <w:pStyle w:val="ListParagraph"/>
+        <w:numPr>
+          <w:ilvl w:val="1"/>
+          <w:numId w:val="30"/>
+        </w:numPr>
+        <w:rPr>
+          <w:lang w:val="en-US"/>
+        </w:rPr>
+      </w:pPr>
+      <w:r>
+        <w:rPr>
+          <w:lang w:val="en-US"/>
+        </w:rPr>
+        <w:t>Cloning is ideal, so that you can stay up to date with any future changes. You can use GitHub desktop to do so, or just Git.</w:t>
+      </w:r>
+      <w:r>
+        <w:rPr>
+          <w:lang w:val="en-US"/>
+        </w:rPr>
+        <w:t xml:space="preserve"> Otherwise, just download the files onto your computer.</w:t>
+      </w:r>
+    </w:p>
+    <w:p>
+      <w:pPr>
+        <w:pStyle w:val="ListParagraph"/>
+        <w:numPr>
+          <w:ilvl w:val="0"/>
+          <w:numId w:val="30"/>
+        </w:numPr>
+        <w:rPr>
+          <w:lang w:val="en-US"/>
+        </w:rPr>
+      </w:pPr>
+      <w:r>
+        <w:rPr>
+          <w:lang w:val="en-US"/>
+        </w:rPr>
+        <w:t xml:space="preserve">Install </w:t>
+      </w:r>
+      <w:hyperlink w:history="1" r:id="rId8">
+        <w:r>
+          <w:rPr>
+            <w:rStyle w:val="Hyperlink"/>
+            <w:lang w:val="en-US"/>
+          </w:rPr>
+          <w:t>MATLAB R2023b or later</w:t>
+        </w:r>
+      </w:hyperlink>
+    </w:p>
+    <w:p>
+      <w:pPr>
+        <w:pStyle w:val="ListParagraph"/>
+        <w:numPr>
+          <w:ilvl w:val="0"/>
+          <w:numId w:val="30"/>
+        </w:numPr>
+        <w:rPr>
+          <w:lang w:val="en-US"/>
+        </w:rPr>
+      </w:pPr>
+      <w:r>
+        <w:rPr>
+          <w:lang w:val="en-US"/>
+        </w:rPr>
+        <w:t xml:space="preserve">Install the </w:t>
+      </w:r>
+      <w:hyperlink w:history="1" r:id="rId9">
+        <w:r>
+          <w:rPr>
+            <w:rStyle w:val="Hyperlink"/>
+            <w:lang w:val="en-US"/>
+          </w:rPr>
+          <w:t>Arduino IDE</w:t>
+        </w:r>
+      </w:hyperlink>
+    </w:p>
+    <w:p>
+      <w:pPr>
+        <w:pStyle w:val="ListParagraph"/>
+        <w:numPr>
+          <w:ilvl w:val="0"/>
+          <w:numId w:val="30"/>
+        </w:numPr>
+        <w:rPr>
+          <w:lang w:val="en-US"/>
+        </w:rPr>
+      </w:pPr>
+      <w:r>
+        <w:rPr>
+          <w:lang w:val="en-US"/>
+        </w:rPr>
+        <w:t>(Optional) o</w:t>
+      </w:r>
+      <w:r>
+        <w:rPr>
+          <w:lang w:val="en-US"/>
+        </w:rPr>
+        <w:t xml:space="preserve">pen </w:t>
+      </w:r>
+      <w:proofErr w:type="spellStart"/>
+      <w:r>
+        <w:rPr>
+          <w:i/>
+          <w:iCs/>
+          <w:lang w:val="en-US"/>
+        </w:rPr>
+        <w:t>src</w:t>
+      </w:r>
+      <w:proofErr w:type="spellEnd"/>
+      <w:r>
+        <w:rPr>
+          <w:i/>
+          <w:iCs/>
+          <w:lang w:val="en-US"/>
+        </w:rPr>
+        <w:t>/</w:t>
+      </w:r>
+      <w:proofErr w:type="spellStart"/>
+      <w:r>
+        <w:rPr>
+          <w:i/>
+          <w:iCs/>
+          <w:lang w:val="en-US"/>
+        </w:rPr>
+        <w:t>CCTA_Arduino</w:t>
+      </w:r>
+      <w:proofErr w:type="spellEnd"/>
+      <w:r>
+        <w:rPr>
+          <w:i/>
+          <w:iCs/>
+          <w:lang w:val="en-US"/>
+        </w:rPr>
+        <w:t>/</w:t>
+      </w:r>
+      <w:proofErr w:type="spellStart"/>
+      <w:r>
+        <w:rPr>
+          <w:i/>
+          <w:iCs/>
+          <w:lang w:val="en-US"/>
+        </w:rPr>
+        <w:t>CCTA_Arduino.ino</w:t>
+      </w:r>
+      <w:proofErr w:type="spellEnd"/>
+      <w:r>
+        <w:rPr>
+          <w:lang w:val="en-US"/>
+        </w:rPr>
+        <w:t xml:space="preserve"> and </w:t>
+      </w:r>
+      <w:r>
+        <w:rPr>
+          <w:lang w:val="en-US"/>
+        </w:rPr>
+        <w:t>re-upload</w:t>
+      </w:r>
+      <w:r>
+        <w:rPr>
+          <w:lang w:val="en-US"/>
+        </w:rPr>
+        <w:t xml:space="preserve"> the script onto the Arduino board</w:t>
+      </w:r>
+      <w:r>
+        <w:rPr>
+          <w:lang w:val="en-US"/>
+        </w:rPr>
+        <w:t xml:space="preserve">. </w:t>
+      </w:r>
+    </w:p>
+    <w:p>
+      <w:pPr>
+        <w:pStyle w:val="ListParagraph"/>
+        <w:numPr>
+          <w:ilvl w:val="1"/>
+          <w:numId w:val="30"/>
+        </w:numPr>
+        <w:rPr>
+          <w:lang w:val="en-US"/>
+        </w:rPr>
+      </w:pPr>
+      <w:r>
+        <w:rPr>
+          <w:lang w:val="en-US"/>
+        </w:rPr>
+        <w:t>Important to do especially after any changes to the Arduino script.</w:t>
+      </w:r>
+    </w:p>
+    <w:p>
+      <w:pPr>
+        <w:pStyle w:val="ListParagraph"/>
+        <w:numPr>
+          <w:ilvl w:val="0"/>
+          <w:numId w:val="30"/>
+        </w:numPr>
+        <w:rPr>
+          <w:lang w:val="en-US"/>
+        </w:rPr>
+      </w:pPr>
+      <w:r>
+        <w:rPr>
+          <w:lang w:val="en-US"/>
+        </w:rPr>
+        <w:t xml:space="preserve">Open </w:t>
+      </w:r>
+      <w:proofErr w:type="spellStart"/>
+      <w:r>
+        <w:rPr>
+          <w:i/>
+          <w:iCs/>
+          <w:lang w:val="en-US"/>
+        </w:rPr>
+        <w:t>src</w:t>
+      </w:r>
+      <w:proofErr w:type="spellEnd"/>
+      <w:r>
+        <w:rPr>
+          <w:i/>
+          <w:iCs/>
+          <w:lang w:val="en-US"/>
+        </w:rPr>
+        <w:t>/</w:t>
+      </w:r>
+      <w:proofErr w:type="spellStart"/>
+      <w:r>
+        <w:rPr>
+          <w:i/>
+          <w:iCs/>
+          <w:lang w:val="en-US"/>
+        </w:rPr>
+        <w:t>CCTA.mlapp</w:t>
+      </w:r>
+      <w:proofErr w:type="spellEnd"/>
+    </w:p>
+    <w:p>
+      <w:pPr>
+        <w:pStyle w:val="ListParagraph"/>
+        <w:numPr>
+          <w:ilvl w:val="1"/>
+          <w:numId w:val="30"/>
+        </w:numPr>
+        <w:rPr>
+          <w:lang w:val="en-US"/>
+        </w:rPr>
+      </w:pPr>
+      <w:r>
+        <w:rPr>
+          <w:lang w:val="en-US"/>
+        </w:rPr>
+        <w:t>This will open MATLAB itself (which you can minimize</w:t>
+      </w:r>
+      <w:r>
+        <w:rPr>
+          <w:lang w:val="en-US"/>
+        </w:rPr>
+        <w:t>, but do not close</w:t>
+      </w:r>
+      <w:r>
+        <w:rPr>
+          <w:lang w:val="en-US"/>
+        </w:rPr>
+        <w:t>)</w:t>
+      </w:r>
+    </w:p>
+    <w:p>
+      <w:pPr>
+        <w:pStyle w:val="ListParagraph"/>
+        <w:numPr>
+          <w:ilvl w:val="1"/>
+          <w:numId w:val="30"/>
+        </w:numPr>
+        <w:rPr>
+          <w:lang w:val="en-US"/>
+        </w:rPr>
+      </w:pPr>
+      <w:r>
+        <w:rPr>
+          <w:lang w:val="en-US"/>
+        </w:rPr>
+        <w:t>As well as the actual application</w:t>
+      </w:r>
+      <w:r>
+        <w:rPr>
+          <w:lang w:val="en-US"/>
+        </w:rPr>
+        <w:t xml:space="preserve"> (a smaller window</w:t>
+      </w:r>
+      <w:r>
+        <w:rPr>
+          <w:lang w:val="en-US"/>
+        </w:rPr>
+        <w:t xml:space="preserve"> as seen below)</w:t>
+      </w:r>
+    </w:p>
+    <w:p>
+      <w:pPr>
+        <w:ind w:left="0"/>
+        <w:jc w:val="center"/>
+      </w:pPr>
+      <w:r>
+        <w:drawing>
+          <wp:inline wp14:editId="764EE13F" wp14:anchorId="6B9DC108">
+            <wp:extent cx="4370832" cy="2101362"/>
+            <wp:effectExtent l="0" t="0" r="0" b="0"/>
+            <wp:docPr id="888533275" name="" title=""/>
+            <wp:cNvGraphicFramePr>
+              <a:graphicFrameLocks noChangeAspect="1"/>
+            </wp:cNvGraphicFramePr>
+            <a:graphic>
+              <a:graphicData uri="http://schemas.openxmlformats.org/drawingml/2006/picture">
+                <pic:pic>
+                  <pic:nvPicPr>
+                    <pic:cNvPr id="0" name=""/>
+                    <pic:cNvPicPr/>
+                  </pic:nvPicPr>
+                  <pic:blipFill>
+                    <a:blip r:embed="R2623b02b3cd445aa">
+                      <a:extLst>
+                        <a:ext xmlns:a="http://schemas.openxmlformats.org/drawingml/2006/main" uri="{28A0092B-C50C-407E-A947-70E740481C1C}">
+                          <a14:useLocalDpi val="0"/>
+                        </a:ext>
+                      </a:extLst>
+                    </a:blip>
+                    <a:stretch>
+                      <a:fillRect/>
+                    </a:stretch>
+                  </pic:blipFill>
+                  <pic:spPr>
+                    <a:xfrm>
+                      <a:off x="0" y="0"/>
+                      <a:ext cx="4370832" cy="2101362"/>
+                    </a:xfrm>
+                    <a:prstGeom prst="rect">
+                      <a:avLst/>
+                    </a:prstGeom>
+                  </pic:spPr>
+                </pic:pic>
+              </a:graphicData>
+            </a:graphic>
+          </wp:inline>
+        </w:drawing>
+      </w:r>
+    </w:p>
+    <w:p>
+      <w:r>
+        <w:br w:type="page"/>
+      </w:r>
+    </w:p>
+    <w:p>
+      <w:pPr>
+        <w:pStyle w:val="Heading1"/>
+        <w:rPr>
+          <w:rStyle w:val="Heading2Char"/>
+          <w:b/>
+          <w:bCs/>
+          <w:sz w:val="32"/>
+          <w:szCs w:val="32"/>
+          <w:lang w:val="en-US"/>
+        </w:rPr>
+      </w:pPr>
+      <w:r>
+        <w:rPr>
+          <w:rStyle w:val="Heading2Char"/>
+          <w:b/>
+          <w:bCs/>
+          <w:sz w:val="32"/>
+          <w:szCs w:val="32"/>
+          <w:lang w:val="en-US"/>
+        </w:rPr>
         <w:t>System Operational Procedure</w:t>
       </w:r>
     </w:p>
@@ -440,6 +842,7 @@
         <w:rPr>
           <w:noProof/>
         </w:rPr>
+        <w:lastRenderedPageBreak/>
         <w:drawing>
           <wp:inline distT="0" distB="0" distL="0" distR="0" wp14:anchorId="57D663B2" wp14:editId="6AA17C14">
             <wp:extent cx="3274343" cy="2455757"/>
@@ -456,7 +859,7 @@
                     <pic:cNvPicPr/>
                   </pic:nvPicPr>
                   <pic:blipFill>
-                    <a:blip r:embed="rId8" cstate="print">
+                    <a:blip r:embed="rId10" cstate="print">
                       <a:extLst>
                         <a:ext uri="{28A0092B-C50C-407E-A947-70E740481C1C}">
                           <a14:useLocalDpi xmlns:a14="http://schemas.microsoft.com/office/drawing/2010/main" val="0"/>
@@ -526,7 +929,7 @@
                     <pic:cNvPicPr/>
                   </pic:nvPicPr>
                   <pic:blipFill>
-                    <a:blip r:embed="rId9" cstate="print">
+                    <a:blip r:embed="rId11" cstate="print">
                       <a:extLst>
                         <a:ext uri="{28A0092B-C50C-407E-A947-70E740481C1C}">
                           <a14:useLocalDpi xmlns:a14="http://schemas.microsoft.com/office/drawing/2010/main" val="0"/>
@@ -599,7 +1002,7 @@
                     <pic:cNvPicPr/>
                   </pic:nvPicPr>
                   <pic:blipFill>
-                    <a:blip r:embed="rId10" cstate="print">
+                    <a:blip r:embed="rId12" cstate="print">
                       <a:extLst>
                         <a:ext uri="{28A0092B-C50C-407E-A947-70E740481C1C}">
                           <a14:useLocalDpi xmlns:a14="http://schemas.microsoft.com/office/drawing/2010/main" val="0"/>
@@ -653,6 +1056,7 @@
         <w:rPr>
           <w:noProof/>
         </w:rPr>
+        <w:lastRenderedPageBreak/>
         <w:drawing>
           <wp:inline distT="0" distB="0" distL="0" distR="0" wp14:anchorId="33A78B39" wp14:editId="4149F245">
             <wp:extent cx="2975956" cy="2231967"/>
@@ -669,7 +1073,7 @@
                     <pic:cNvPicPr/>
                   </pic:nvPicPr>
                   <pic:blipFill>
-                    <a:blip r:embed="rId11" cstate="print">
+                    <a:blip r:embed="rId13" cstate="print">
                       <a:extLst>
                         <a:ext uri="{28A0092B-C50C-407E-A947-70E740481C1C}">
                           <a14:useLocalDpi xmlns:a14="http://schemas.microsoft.com/office/drawing/2010/main" val="0"/>
@@ -757,7 +1161,7 @@
                     <pic:cNvPicPr/>
                   </pic:nvPicPr>
                   <pic:blipFill>
-                    <a:blip r:embed="rId12" cstate="print">
+                    <a:blip r:embed="rId14" cstate="print">
                       <a:extLst>
                         <a:ext uri="{28A0092B-C50C-407E-A947-70E740481C1C}">
                           <a14:useLocalDpi xmlns:a14="http://schemas.microsoft.com/office/drawing/2010/main" val="0"/>
@@ -946,14 +1350,8 @@
           <w:ilvl w:val="1"/>
           <w:numId w:val="6"/>
         </w:numPr>
-        <w:rPr>
-          <w:lang/>
-        </w:rPr>
-      </w:pPr>
-      <w:r>
-        <w:rPr>
-          <w:lang/>
-        </w:rPr>
+      </w:pPr>
+      <w:r>
         <w:t>After confirming basic GUI functionality and enabling pump power, you can select the Control Mode from the dropdown menu in the GUI. The system provides three modes:</w:t>
       </w:r>
     </w:p>
@@ -963,14 +1361,8 @@
           <w:ilvl w:val="2"/>
           <w:numId w:val="6"/>
         </w:numPr>
-        <w:rPr>
-          <w:lang/>
-        </w:rPr>
-      </w:pPr>
-      <w:r>
-        <w:rPr>
-          <w:lang/>
-        </w:rPr>
+      </w:pPr>
+      <w:r>
         <w:t>Manual (default)</w:t>
       </w:r>
     </w:p>
@@ -980,14 +1372,8 @@
           <w:ilvl w:val="2"/>
           <w:numId w:val="6"/>
         </w:numPr>
-        <w:rPr>
-          <w:lang/>
-        </w:rPr>
-      </w:pPr>
-      <w:r>
-        <w:rPr>
-          <w:lang/>
-        </w:rPr>
+      </w:pPr>
+      <w:r>
         <w:t>Auto</w:t>
       </w:r>
     </w:p>
@@ -997,28 +1383,17 @@
           <w:ilvl w:val="2"/>
           <w:numId w:val="6"/>
         </w:numPr>
-        <w:rPr>
-          <w:lang/>
-        </w:rPr>
-      </w:pPr>
-      <w:r>
-        <w:rPr>
-          <w:lang/>
-        </w:rPr>
+      </w:pPr>
+      <w:r>
         <w:t>Pulsatile</w:t>
       </w:r>
     </w:p>
     <w:p>
       <w:pPr>
         <w:ind w:left="1080"/>
-        <w:rPr>
-          <w:lang/>
-        </w:rPr>
-      </w:pPr>
-      <w:r>
-        <w:rPr>
-          <w:lang/>
-        </w:rPr>
+      </w:pPr>
+      <w:r>
+        <w:lastRenderedPageBreak/>
         <w:t>Use the dropdown menu</w:t>
       </w:r>
       <w:r>
@@ -1028,9 +1403,6 @@
         <w:t xml:space="preserve"> (see below)</w:t>
       </w:r>
       <w:r>
-        <w:rPr>
-          <w:lang/>
-        </w:rPr>
         <w:t xml:space="preserve"> to switch between modes as needed for your experiment:</w:t>
       </w:r>
     </w:p>
@@ -1038,14 +1410,10 @@
       <w:pPr>
         <w:ind w:left="1080"/>
         <w:jc w:val="center"/>
-        <w:rPr>
-          <w:lang/>
-        </w:rPr>
       </w:pPr>
       <w:r>
         <w:rPr>
           <w:noProof/>
-          <w:lang/>
         </w:rPr>
         <w:drawing>
           <wp:inline distT="0" distB="0" distL="0" distR="0" wp14:anchorId="1D4AEDC8" wp14:editId="4339DF69">
@@ -1065,7 +1433,7 @@
                     </pic:cNvPicPr>
                   </pic:nvPicPr>
                   <pic:blipFill>
-                    <a:blip r:embed="rId13">
+                    <a:blip r:embed="rId15">
                       <a:extLst>
                         <a:ext uri="{28A0092B-C50C-407E-A947-70E740481C1C}">
                           <a14:useLocalDpi xmlns:a14="http://schemas.microsoft.com/office/drawing/2010/main" val="0"/>
@@ -1108,14 +1476,12 @@
         <w:rPr>
           <w:b/>
           <w:bCs/>
-          <w:lang/>
         </w:rPr>
       </w:pPr>
       <w:r>
         <w:rPr>
           <w:b/>
           <w:bCs/>
-          <w:lang/>
         </w:rPr>
         <w:t>Manual Mode (Default)</w:t>
       </w:r>
@@ -1123,7 +1489,6 @@
         <w:rPr>
           <w:b/>
           <w:bCs/>
-          <w:lang/>
         </w:rPr>
         <w:br/>
       </w:r>
@@ -1136,7 +1501,6 @@
         <w:rPr>
           <w:b/>
           <w:bCs/>
-          <w:lang/>
         </w:rPr>
       </w:pPr>
       <w:r>
@@ -1159,7 +1523,7 @@
                     <pic:cNvPicPr/>
                   </pic:nvPicPr>
                   <pic:blipFill>
-                    <a:blip r:embed="rId14">
+                    <a:blip r:embed="rId16">
                       <a:extLst>
                         <a:ext uri="{28A0092B-C50C-407E-A947-70E740481C1C}">
                           <a14:useLocalDpi xmlns:a14="http://schemas.microsoft.com/office/drawing/2010/main" val="0"/>
@@ -1199,7 +1563,6 @@
         <w:rPr>
           <w:b/>
           <w:bCs/>
-          <w:lang/>
         </w:rPr>
       </w:pPr>
     </w:p>
@@ -1211,20 +1574,11 @@
           <w:numId w:val="23"/>
         </w:numPr>
         <w:jc w:val="left"/>
-        <w:rPr>
-          <w:lang/>
-        </w:rPr>
-      </w:pPr>
-      <w:r>
-        <w:rPr>
-          <w:lang/>
-        </w:rPr>
+      </w:pPr>
+      <w:r>
         <w:t>Enable pump power by toggling the slider to On.</w:t>
       </w:r>
       <w:r>
-        <w:rPr>
-          <w:lang/>
-        </w:rPr>
         <w:br/>
       </w:r>
     </w:p>
@@ -1236,20 +1590,11 @@
           <w:numId w:val="23"/>
         </w:numPr>
         <w:jc w:val="left"/>
-        <w:rPr>
-          <w:lang/>
-        </w:rPr>
-      </w:pPr>
-      <w:r>
-        <w:rPr>
-          <w:lang/>
-        </w:rPr>
+      </w:pPr>
+      <w:r>
         <w:t>Ensure the system is operating in Manual Mode (check the Control Mode dropdown).</w:t>
       </w:r>
       <w:r>
-        <w:rPr>
-          <w:lang/>
-        </w:rPr>
         <w:br/>
       </w:r>
     </w:p>
@@ -1261,20 +1606,11 @@
           <w:numId w:val="23"/>
         </w:numPr>
         <w:jc w:val="left"/>
-        <w:rPr>
-          <w:lang/>
-        </w:rPr>
-      </w:pPr>
-      <w:r>
-        <w:rPr>
-          <w:lang/>
-        </w:rPr>
+      </w:pPr>
+      <w:r>
         <w:t>Set an initial Pump Power (%) value (recommended to start at 50%) to confirm proper system function.</w:t>
       </w:r>
       <w:r>
-        <w:rPr>
-          <w:lang/>
-        </w:rPr>
         <w:br/>
       </w:r>
     </w:p>
@@ -1286,20 +1622,11 @@
           <w:numId w:val="23"/>
         </w:numPr>
         <w:jc w:val="left"/>
-        <w:rPr>
-          <w:lang/>
-        </w:rPr>
-      </w:pPr>
-      <w:r>
-        <w:rPr>
-          <w:lang/>
-        </w:rPr>
+      </w:pPr>
+      <w:r>
         <w:t>Confirm the blue LED on the control box lights up, indicating the pump is receiving power.</w:t>
       </w:r>
       <w:r>
-        <w:rPr>
-          <w:lang/>
-        </w:rPr>
         <w:br/>
       </w:r>
     </w:p>
@@ -1311,20 +1638,11 @@
           <w:numId w:val="23"/>
         </w:numPr>
         <w:jc w:val="left"/>
-        <w:rPr>
-          <w:lang/>
-        </w:rPr>
-      </w:pPr>
-      <w:r>
-        <w:rPr>
-          <w:lang/>
-        </w:rPr>
+      </w:pPr>
+      <w:r>
         <w:t>Adjust the Pump Power (%) slider or input box manually to increase or decrease the pump speed.</w:t>
       </w:r>
       <w:r>
-        <w:rPr>
-          <w:lang/>
-        </w:rPr>
         <w:br/>
       </w:r>
     </w:p>
@@ -1336,20 +1654,11 @@
           <w:numId w:val="23"/>
         </w:numPr>
         <w:jc w:val="left"/>
-        <w:rPr>
-          <w:lang/>
-        </w:rPr>
-      </w:pPr>
-      <w:r>
-        <w:rPr>
-          <w:lang/>
-        </w:rPr>
+      </w:pPr>
+      <w:r>
         <w:t>Verify that changes in pump power result in appropriate changes in flow rate and pressure on the GUI.</w:t>
       </w:r>
       <w:r>
-        <w:rPr>
-          <w:lang/>
-        </w:rPr>
         <w:br/>
       </w:r>
     </w:p>
@@ -1361,14 +1670,8 @@
           <w:numId w:val="23"/>
         </w:numPr>
         <w:jc w:val="left"/>
-        <w:rPr>
-          <w:lang/>
-        </w:rPr>
-      </w:pPr>
-      <w:r>
-        <w:rPr>
-          <w:lang/>
-        </w:rPr>
+      </w:pPr>
+      <w:r>
         <w:t>Confirm that other GUI elements behave as expected (hover over buttons for descriptions).</w:t>
       </w:r>
     </w:p>
@@ -1380,7 +1683,6 @@
         <w:rPr>
           <w:b/>
           <w:bCs/>
-          <w:lang/>
         </w:rPr>
       </w:pPr>
     </w:p>
@@ -1391,14 +1693,12 @@
         <w:rPr>
           <w:b/>
           <w:bCs/>
-          <w:lang/>
         </w:rPr>
       </w:pPr>
       <w:r>
         <w:rPr>
           <w:b/>
           <w:bCs/>
-          <w:lang/>
         </w:rPr>
         <w:br w:type="page"/>
       </w:r>
@@ -1414,15 +1714,14 @@
         <w:rPr>
           <w:b/>
           <w:bCs/>
-          <w:lang/>
         </w:rPr>
       </w:pPr>
       <w:r>
         <w:rPr>
           <w:b/>
           <w:bCs/>
-          <w:lang/>
-        </w:rPr>
+        </w:rPr>
+        <w:lastRenderedPageBreak/>
         <w:t>Auto Mode</w:t>
       </w:r>
     </w:p>
@@ -1434,7 +1733,6 @@
         <w:rPr>
           <w:b/>
           <w:bCs/>
-          <w:lang/>
         </w:rPr>
       </w:pPr>
     </w:p>
@@ -1445,13 +1743,11 @@
         <w:jc w:val="center"/>
         <w:rPr>
           <w:noProof/>
-          <w:lang/>
         </w:rPr>
       </w:pPr>
       <w:r>
         <w:rPr>
           <w:noProof/>
-          <w:lang/>
         </w:rPr>
         <w:drawing>
           <wp:inline distT="0" distB="0" distL="0" distR="0" wp14:anchorId="2BD45270" wp14:editId="5E85967D">
@@ -1471,7 +1767,7 @@
                     </pic:cNvPicPr>
                   </pic:nvPicPr>
                   <pic:blipFill>
-                    <a:blip r:embed="rId15">
+                    <a:blip r:embed="rId17">
                       <a:extLst>
                         <a:ext uri="{28A0092B-C50C-407E-A947-70E740481C1C}">
                           <a14:useLocalDpi xmlns:a14="http://schemas.microsoft.com/office/drawing/2010/main" val="0"/>
@@ -1563,9 +1859,6 @@
         <w:t>DO NOT s</w:t>
       </w:r>
       <w:r>
-        <w:rPr>
-          <w:lang/>
-        </w:rPr>
         <w:t>elect Auto Mode from the Control Mode dropdown</w:t>
       </w:r>
       <w:r>
@@ -1575,9 +1868,6 @@
         <w:t xml:space="preserve"> (this will not work).</w:t>
       </w:r>
       <w:r>
-        <w:rPr>
-          <w:lang/>
-        </w:rPr>
         <w:br/>
       </w:r>
     </w:p>
@@ -1596,11 +1886,13 @@
         </w:rPr>
         <w:t>Instead, e</w:t>
       </w:r>
-      <w:r>
-        <w:rPr>
-          <w:lang/>
-        </w:rPr>
-        <w:t xml:space="preserve">nter your desired Target value in the box corresponding to </w:t>
+      <w:proofErr w:type="spellStart"/>
+      <w:r>
+        <w:t>nter</w:t>
+      </w:r>
+      <w:proofErr w:type="spellEnd"/>
+      <w:r>
+        <w:t xml:space="preserve"> your desired Target value in the box corresponding to </w:t>
       </w:r>
       <w:r>
         <w:rPr>
@@ -1609,15 +1901,9 @@
         <w:t xml:space="preserve">a specific </w:t>
       </w:r>
       <w:r>
-        <w:rPr>
-          <w:lang/>
-        </w:rPr>
         <w:t>flow or pressure sensor.</w:t>
       </w:r>
       <w:r>
-        <w:rPr>
-          <w:lang/>
-        </w:rPr>
         <w:br/>
       </w:r>
     </w:p>
@@ -1629,14 +1915,8 @@
           <w:numId w:val="24"/>
         </w:numPr>
         <w:jc w:val="left"/>
-        <w:rPr>
-          <w:lang/>
-        </w:rPr>
-      </w:pPr>
-      <w:r>
-        <w:rPr>
-          <w:lang/>
-        </w:rPr>
+      </w:pPr>
+      <w:r>
         <w:t xml:space="preserve">Press Enter to confirm. The Target box </w:t>
       </w:r>
       <w:r>
@@ -1646,9 +1926,6 @@
         <w:t xml:space="preserve">just chosen </w:t>
       </w:r>
       <w:r>
-        <w:rPr>
-          <w:lang/>
-        </w:rPr>
         <w:t>will highlight green,</w:t>
       </w:r>
       <w:r>
@@ -1664,27 +1941,17 @@
         <w:t xml:space="preserve"> be slightly greyed out,</w:t>
       </w:r>
       <w:r>
-        <w:rPr>
-          <w:lang/>
-        </w:rPr>
         <w:t xml:space="preserve"> indicating the system has accepted the target and is actively adjusting pump power.</w:t>
       </w:r>
       <w:r>
-        <w:rPr>
-          <w:lang/>
-        </w:rPr>
         <w:br/>
       </w:r>
       <w:r>
-        <w:rPr>
-          <w:lang/>
-        </w:rPr>
         <w:br/>
       </w:r>
       <w:r>
         <w:rPr>
           <w:noProof/>
-          <w:lang/>
         </w:rPr>
         <w:drawing>
           <wp:inline distT="0" distB="0" distL="0" distR="0" wp14:anchorId="2E5B4054" wp14:editId="7DBF90E2">
@@ -1704,7 +1971,7 @@
                     </pic:cNvPicPr>
                   </pic:nvPicPr>
                   <pic:blipFill>
-                    <a:blip r:embed="rId16">
+                    <a:blip r:embed="rId18">
                       <a:extLst>
                         <a:ext uri="{28A0092B-C50C-407E-A947-70E740481C1C}">
                           <a14:useLocalDpi xmlns:a14="http://schemas.microsoft.com/office/drawing/2010/main" val="0"/>
@@ -1736,9 +2003,6 @@
         </w:drawing>
       </w:r>
       <w:r>
-        <w:rPr>
-          <w:lang/>
-        </w:rPr>
         <w:br/>
       </w:r>
     </w:p>
@@ -1759,7 +2023,6 @@
         <w:rPr>
           <w:rFonts w:eastAsia="Times New Roman"/>
           <w:szCs w:val="22"/>
-          <w:lang/>
         </w:rPr>
         <w:t>Observe the Pump Power (%) value changing automatically as the system adjusts to reach the target.</w:t>
       </w:r>
@@ -1767,7 +2030,6 @@
         <w:rPr>
           <w:rFonts w:eastAsia="Times New Roman"/>
           <w:szCs w:val="22"/>
-          <w:lang/>
         </w:rPr>
         <w:br/>
       </w:r>
@@ -1789,7 +2051,6 @@
         <w:rPr>
           <w:rFonts w:eastAsia="Times New Roman"/>
           <w:szCs w:val="22"/>
-          <w:lang/>
         </w:rPr>
         <w:t>Wait for the system to stabilize at the setpoint before beginning any measurements or catheter testing.</w:t>
       </w:r>
@@ -1802,7 +2063,6 @@
         <w:rPr>
           <w:b/>
           <w:bCs/>
-          <w:lang/>
         </w:rPr>
       </w:pPr>
     </w:p>
@@ -1812,7 +2072,6 @@
         <w:rPr>
           <w:b/>
           <w:bCs/>
-          <w:lang/>
         </w:rPr>
       </w:pPr>
     </w:p>
@@ -1824,7 +2083,6 @@
         <w:rPr>
           <w:b/>
           <w:bCs/>
-          <w:lang/>
         </w:rPr>
       </w:pPr>
     </w:p>
@@ -1839,14 +2097,12 @@
         <w:rPr>
           <w:b/>
           <w:bCs/>
-          <w:lang/>
         </w:rPr>
       </w:pPr>
       <w:r>
         <w:rPr>
           <w:b/>
           <w:bCs/>
-          <w:lang/>
         </w:rPr>
         <w:t>Pulsatile Mode</w:t>
       </w:r>
@@ -1867,13 +2123,11 @@
         <w:jc w:val="center"/>
         <w:rPr>
           <w:noProof/>
-          <w:lang/>
         </w:rPr>
       </w:pPr>
       <w:r>
         <w:rPr>
           <w:noProof/>
-          <w:lang/>
         </w:rPr>
         <w:drawing>
           <wp:inline distT="0" distB="0" distL="0" distR="0" wp14:anchorId="2C375C53" wp14:editId="11D5842A">
@@ -1893,7 +2147,7 @@
                     </pic:cNvPicPr>
                   </pic:nvPicPr>
                   <pic:blipFill>
-                    <a:blip r:embed="rId17">
+                    <a:blip r:embed="rId19">
                       <a:extLst>
                         <a:ext uri="{28A0092B-C50C-407E-A947-70E740481C1C}">
                           <a14:useLocalDpi xmlns:a14="http://schemas.microsoft.com/office/drawing/2010/main" val="0"/>
@@ -1932,7 +2186,6 @@
         <w:jc w:val="center"/>
         <w:rPr>
           <w:noProof/>
-          <w:lang/>
         </w:rPr>
       </w:pPr>
     </w:p>
@@ -1952,13 +2205,11 @@
         <w:jc w:val="left"/>
         <w:rPr>
           <w:noProof/>
-          <w:lang/>
         </w:rPr>
       </w:pPr>
       <w:r>
         <w:rPr>
           <w:noProof/>
-          <w:lang/>
         </w:rPr>
         <w:t xml:space="preserve">In Pulsatile Mode, the pump output follows a </w:t>
       </w:r>
@@ -1972,14 +2223,12 @@
       <w:r>
         <w:rPr>
           <w:noProof/>
-          <w:lang/>
         </w:rPr>
         <w:t xml:space="preserve"> waveform designed to mimic physiological flow conditions, such as a heartbeat. This mode allows you to adjust two key parameters:</w:t>
       </w:r>
       <w:r>
         <w:rPr>
           <w:noProof/>
-          <w:lang/>
         </w:rPr>
         <w:br/>
       </w:r>
@@ -1994,20 +2243,17 @@
         <w:jc w:val="left"/>
         <w:rPr>
           <w:noProof/>
-          <w:lang/>
         </w:rPr>
       </w:pPr>
       <w:r>
         <w:rPr>
           <w:noProof/>
-          <w:lang/>
         </w:rPr>
         <w:t>Pump Power (%): Controls the amplitude of the pulses (i.e., the peak pump power during each pulse). Higher values increase the pulse strength.</w:t>
       </w:r>
       <w:r>
         <w:rPr>
           <w:noProof/>
-          <w:lang/>
         </w:rPr>
         <w:br/>
       </w:r>
@@ -2022,20 +2268,17 @@
         <w:jc w:val="left"/>
         <w:rPr>
           <w:noProof/>
-          <w:lang/>
         </w:rPr>
       </w:pPr>
       <w:r>
         <w:rPr>
           <w:noProof/>
-          <w:lang/>
         </w:rPr>
         <w:t>Pulse BPM (Beats Per Minute): Sets the frequency of the pulsatile waveform, determining how many pulses occur per minute.</w:t>
       </w:r>
       <w:r>
         <w:rPr>
           <w:noProof/>
-          <w:lang/>
         </w:rPr>
         <w:br/>
       </w:r>
@@ -2048,14 +2291,12 @@
         <w:rPr>
           <w:noProof/>
           <w:u w:val="single"/>
-          <w:lang/>
         </w:rPr>
       </w:pPr>
       <w:r>
         <w:rPr>
           <w:noProof/>
           <w:u w:val="single"/>
-          <w:lang/>
         </w:rPr>
         <w:t>Steps to operate in Pulsatile Mode:</w:t>
       </w:r>
@@ -2063,7 +2304,6 @@
         <w:rPr>
           <w:noProof/>
           <w:u w:val="single"/>
-          <w:lang/>
         </w:rPr>
         <w:br/>
       </w:r>
@@ -2078,20 +2318,17 @@
         <w:jc w:val="left"/>
         <w:rPr>
           <w:noProof/>
-          <w:lang/>
         </w:rPr>
       </w:pPr>
       <w:r>
         <w:rPr>
           <w:noProof/>
-          <w:lang/>
         </w:rPr>
         <w:t>Select Pulsatile Mode from the Control Mode dropdown.</w:t>
       </w:r>
       <w:r>
         <w:rPr>
           <w:noProof/>
-          <w:lang/>
         </w:rPr>
         <w:br/>
       </w:r>
@@ -2106,13 +2343,11 @@
         <w:jc w:val="left"/>
         <w:rPr>
           <w:noProof/>
-          <w:lang/>
         </w:rPr>
       </w:pPr>
       <w:r>
         <w:rPr>
           <w:noProof/>
-          <w:lang/>
         </w:rPr>
         <w:t>Set the Pump Power (%) to determine the amplitude of each pulse</w:t>
       </w:r>
@@ -2126,7 +2361,6 @@
       <w:r>
         <w:rPr>
           <w:noProof/>
-          <w:lang/>
         </w:rPr>
         <w:br/>
       </w:r>
@@ -2141,13 +2375,11 @@
         <w:jc w:val="left"/>
         <w:rPr>
           <w:noProof/>
-          <w:lang/>
         </w:rPr>
       </w:pPr>
       <w:r>
         <w:rPr>
           <w:noProof/>
-          <w:lang/>
         </w:rPr>
         <w:t>Set the Pulse BPM value to define the pulse frequency</w:t>
       </w:r>
@@ -2161,7 +2393,6 @@
       <w:r>
         <w:rPr>
           <w:noProof/>
-          <w:lang/>
         </w:rPr>
         <w:br/>
       </w:r>
@@ -2178,14 +2409,12 @@
         <w:rPr>
           <w:rFonts w:eastAsia="Times New Roman"/>
           <w:szCs w:val="22"/>
-          <w:lang/>
         </w:rPr>
       </w:pPr>
       <w:r>
         <w:rPr>
           <w:rFonts w:eastAsia="Times New Roman"/>
           <w:szCs w:val="22"/>
-          <w:lang/>
         </w:rPr>
         <w:t>Observe the flow and pressure waveforms reflecting the pulsatile output in real-time on the GUI graphs.</w:t>
       </w:r>
@@ -2193,7 +2422,6 @@
         <w:rPr>
           <w:rFonts w:eastAsia="Times New Roman"/>
           <w:szCs w:val="22"/>
-          <w:lang/>
         </w:rPr>
         <w:br/>
       </w:r>
@@ -2205,7 +2433,7 @@
           <w:ilvl w:val="0"/>
           <w:numId w:val="29"/>
         </w:numPr>
-        <w:spacing w:beforeAutospacing="on" w:afterAutospacing="on"/>
+        <w:spacing w:beforeAutospacing="1" w:afterAutospacing="1"/>
         <w:jc w:val="left"/>
         <w:rPr>
           <w:rFonts w:eastAsia="Times New Roman"/>
@@ -2220,9 +2448,7 @@
     </w:p>
     <w:p>
       <w:pPr>
-        <w:pStyle w:val="Normal"/>
-        <w:spacing w:beforeAutospacing="on" w:afterAutospacing="on"/>
-        <w:ind w:left="0"/>
+        <w:spacing w:beforeAutospacing="1" w:afterAutospacing="1"/>
         <w:jc w:val="left"/>
         <w:rPr>
           <w:rFonts w:eastAsia="Times New Roman"/>
@@ -2231,9 +2457,7 @@
     </w:p>
     <w:p>
       <w:pPr>
-        <w:pStyle w:val="Normal"/>
-        <w:spacing w:beforeAutospacing="on" w:afterAutospacing="on"/>
-        <w:ind w:left="0"/>
+        <w:spacing w:beforeAutospacing="1" w:afterAutospacing="1"/>
         <w:jc w:val="left"/>
         <w:rPr>
           <w:rFonts w:eastAsia="Times New Roman"/>
@@ -2242,9 +2466,7 @@
     </w:p>
     <w:p>
       <w:pPr>
-        <w:pStyle w:val="Normal"/>
-        <w:spacing w:beforeAutospacing="on" w:afterAutospacing="on"/>
-        <w:ind w:left="0"/>
+        <w:spacing w:beforeAutospacing="1" w:afterAutospacing="1"/>
         <w:jc w:val="left"/>
         <w:rPr>
           <w:rFonts w:eastAsia="Times New Roman"/>
@@ -2267,6 +2489,7 @@
           <w:b/>
           <w:bCs/>
         </w:rPr>
+        <w:lastRenderedPageBreak/>
         <w:t>C</w:t>
       </w:r>
       <w:r>
@@ -2367,7 +2590,7 @@
               </wp:anchor>
             </w:drawing>
           </mc:Choice>
-          <mc:Fallback xmlns:a14="http://schemas.microsoft.com/office/drawing/2010/main" xmlns:pic="http://schemas.openxmlformats.org/drawingml/2006/picture" xmlns:a="http://schemas.openxmlformats.org/drawingml/2006/main" xmlns:arto="http://schemas.microsoft.com/office/word/2006/arto">
+          <mc:Fallback xmlns:arto="http://schemas.microsoft.com/office/word/2006/arto" xmlns:a="http://schemas.openxmlformats.org/drawingml/2006/main" xmlns:pic="http://schemas.openxmlformats.org/drawingml/2006/picture" xmlns:a14="http://schemas.microsoft.com/office/drawing/2010/main">
             <w:pict>
               <v:shapetype id="_x0000_t32" coordsize="21600,21600" o:oned="t" filled="f" o:spt="32" path="m,l21600,21600e" w14:anchorId="3E01989C">
                 <v:path fillok="f" arrowok="t" o:connecttype="none"/>
@@ -2520,7 +2743,7 @@
                     <pic:cNvPicPr/>
                   </pic:nvPicPr>
                   <pic:blipFill>
-                    <a:blip r:embed="rId18"/>
+                    <a:blip r:embed="rId20"/>
                     <a:stretch>
                       <a:fillRect/>
                     </a:stretch>
@@ -2575,15 +2798,7 @@
         <w:t>s</w:t>
       </w:r>
       <w:r>
-        <w:t xml:space="preserve"> </w:t>
-      </w:r>
-      <w:proofErr w:type="gramStart"/>
-      <w:r>
-        <w:t>enter</w:t>
-      </w:r>
-      <w:proofErr w:type="gramEnd"/>
-      <w:r>
-        <w:t xml:space="preserve"> to confirm your target value, and the appropriate target box should highlight green</w:t>
+        <w:t xml:space="preserve"> enter to confirm your target value, and the appropriate target box should highlight green</w:t>
       </w:r>
       <w:r>
         <w:t>:</w:t>
@@ -2613,7 +2828,7 @@
                     <pic:cNvPicPr/>
                   </pic:nvPicPr>
                   <pic:blipFill>
-                    <a:blip r:embed="rId19">
+                    <a:blip r:embed="rId21">
                       <a:extLst>
                         <a:ext uri="{28A0092B-C50C-407E-A947-70E740481C1C}">
                           <a14:useLocalDpi xmlns:a14="http://schemas.microsoft.com/office/drawing/2010/main" val="0"/>
@@ -2781,7 +2996,7 @@
               </wp:anchor>
             </w:drawing>
           </mc:Choice>
-          <mc:Fallback xmlns:a14="http://schemas.microsoft.com/office/drawing/2010/main" xmlns:pic="http://schemas.openxmlformats.org/drawingml/2006/picture" xmlns:a="http://schemas.openxmlformats.org/drawingml/2006/main" xmlns:arto="http://schemas.microsoft.com/office/word/2006/arto">
+          <mc:Fallback xmlns:arto="http://schemas.microsoft.com/office/word/2006/arto" xmlns:a="http://schemas.openxmlformats.org/drawingml/2006/main" xmlns:pic="http://schemas.openxmlformats.org/drawingml/2006/picture" xmlns:a14="http://schemas.microsoft.com/office/drawing/2010/main">
             <w:pict>
               <v:shape id="Straight Arrow Connector 4" style="position:absolute;margin-left:177.7pt;margin-top:43.25pt;width:65.2pt;height:24.2pt;z-index:251658244;visibility:visible;mso-wrap-style:square;mso-wrap-distance-left:9pt;mso-wrap-distance-top:0;mso-wrap-distance-right:9pt;mso-wrap-distance-bottom:0;mso-position-horizontal:absolute;mso-position-horizontal-relative:text;mso-position-vertical:absolute;mso-position-vertical-relative:text" o:spid="_x0000_s1026" strokecolor="#c00000" strokeweight="1.5pt" type="#_x0000_t32" o:gfxdata="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" w14:anchorId="5E6E066E">
                 <v:stroke joinstyle="miter" endarrow="block"/>
@@ -2926,7 +3141,7 @@
                     <pic:cNvPicPr/>
                   </pic:nvPicPr>
                   <pic:blipFill>
-                    <a:blip r:embed="rId18"/>
+                    <a:blip r:embed="rId20"/>
                     <a:stretch>
                       <a:fillRect/>
                     </a:stretch>
@@ -2962,6 +3177,7 @@
         <w:contextualSpacing w:val="0"/>
       </w:pPr>
       <w:r>
+        <w:lastRenderedPageBreak/>
         <w:t>Set the Pump Power to 50%.</w:t>
       </w:r>
     </w:p>
@@ -3112,7 +3328,7 @@
               </wp:anchor>
             </w:drawing>
           </mc:Choice>
-          <mc:Fallback xmlns:a14="http://schemas.microsoft.com/office/drawing/2010/main" xmlns:pic="http://schemas.openxmlformats.org/drawingml/2006/picture" xmlns:a="http://schemas.openxmlformats.org/drawingml/2006/main" xmlns:arto="http://schemas.microsoft.com/office/word/2006/arto">
+          <mc:Fallback xmlns:arto="http://schemas.microsoft.com/office/word/2006/arto" xmlns:a="http://schemas.openxmlformats.org/drawingml/2006/main" xmlns:pic="http://schemas.openxmlformats.org/drawingml/2006/picture" xmlns:a14="http://schemas.microsoft.com/office/drawing/2010/main">
             <w:pict>
               <v:rect id="Rectangle 1" style="position:absolute;margin-left:108.15pt;margin-top:20.2pt;width:141.6pt;height:33.1pt;z-index:251658240;visibility:visible;mso-wrap-style:square;mso-wrap-distance-left:9pt;mso-wrap-distance-top:0;mso-wrap-distance-right:9pt;mso-wrap-distance-bottom:0;mso-position-horizontal:absolute;mso-position-horizontal-relative:text;mso-position-vertical:absolute;mso-position-vertical-relative:text;v-text-anchor:middle" o:spid="_x0000_s1026" filled="f" strokecolor="red" strokeweight="2.25pt" w14:anchorId="6718B0D5" o:gfxdata="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"/>
             </w:pict>
@@ -3139,7 +3355,7 @@
                     <pic:cNvPicPr/>
                   </pic:nvPicPr>
                   <pic:blipFill>
-                    <a:blip r:embed="rId20"/>
+                    <a:blip r:embed="rId22"/>
                     <a:stretch>
                       <a:fillRect/>
                     </a:stretch>
@@ -4630,6 +4846,95 @@
     </w:lvl>
   </w:abstractNum>
   <w:abstractNum w:abstractNumId="12" w15:restartNumberingAfterBreak="0">
+    <w:nsid w:val="4547691C"/>
+    <w:multiLevelType w:val="hybridMultilevel"/>
+    <w:tmpl w:val="FB742DBC"/>
+    <w:lvl w:ilvl="0" w:tplc="0409000F">
+      <w:start w:val="1"/>
+      <w:numFmt w:val="decimal"/>
+      <w:lvlText w:val="%1."/>
+      <w:lvlJc w:val="left"/>
+      <w:pPr>
+        <w:ind w:left="360" w:hanging="360"/>
+      </w:pPr>
+      <w:rPr>
+        <w:rFonts w:hint="default"/>
+      </w:rPr>
+    </w:lvl>
+    <w:lvl w:ilvl="1" w:tplc="04090019">
+      <w:start w:val="1"/>
+      <w:numFmt w:val="lowerLetter"/>
+      <w:lvlText w:val="%2."/>
+      <w:lvlJc w:val="left"/>
+      <w:pPr>
+        <w:ind w:left="1080" w:hanging="360"/>
+      </w:pPr>
+    </w:lvl>
+    <w:lvl w:ilvl="2" w:tplc="0409001B" w:tentative="1">
+      <w:start w:val="1"/>
+      <w:numFmt w:val="lowerRoman"/>
+      <w:lvlText w:val="%3."/>
+      <w:lvlJc w:val="right"/>
+      <w:pPr>
+        <w:ind w:left="1800" w:hanging="180"/>
+      </w:pPr>
+    </w:lvl>
+    <w:lvl w:ilvl="3" w:tplc="0409000F" w:tentative="1">
+      <w:start w:val="1"/>
+      <w:numFmt w:val="decimal"/>
+      <w:lvlText w:val="%4."/>
+      <w:lvlJc w:val="left"/>
+      <w:pPr>
+        <w:ind w:left="2520" w:hanging="360"/>
+      </w:pPr>
+    </w:lvl>
+    <w:lvl w:ilvl="4" w:tplc="04090019" w:tentative="1">
+      <w:start w:val="1"/>
+      <w:numFmt w:val="lowerLetter"/>
+      <w:lvlText w:val="%5."/>
+      <w:lvlJc w:val="left"/>
+      <w:pPr>
+        <w:ind w:left="3240" w:hanging="360"/>
+      </w:pPr>
+    </w:lvl>
+    <w:lvl w:ilvl="5" w:tplc="0409001B" w:tentative="1">
+      <w:start w:val="1"/>
+      <w:numFmt w:val="lowerRoman"/>
+      <w:lvlText w:val="%6."/>
+      <w:lvlJc w:val="right"/>
+      <w:pPr>
+        <w:ind w:left="3960" w:hanging="180"/>
+      </w:pPr>
+    </w:lvl>
+    <w:lvl w:ilvl="6" w:tplc="0409000F" w:tentative="1">
+      <w:start w:val="1"/>
+      <w:numFmt w:val="decimal"/>
+      <w:lvlText w:val="%7."/>
+      <w:lvlJc w:val="left"/>
+      <w:pPr>
+        <w:ind w:left="4680" w:hanging="360"/>
+      </w:pPr>
+    </w:lvl>
+    <w:lvl w:ilvl="7" w:tplc="04090019" w:tentative="1">
+      <w:start w:val="1"/>
+      <w:numFmt w:val="lowerLetter"/>
+      <w:lvlText w:val="%8."/>
+      <w:lvlJc w:val="left"/>
+      <w:pPr>
+        <w:ind w:left="5400" w:hanging="360"/>
+      </w:pPr>
+    </w:lvl>
+    <w:lvl w:ilvl="8" w:tplc="0409001B" w:tentative="1">
+      <w:start w:val="1"/>
+      <w:numFmt w:val="lowerRoman"/>
+      <w:lvlText w:val="%9."/>
+      <w:lvlJc w:val="right"/>
+      <w:pPr>
+        <w:ind w:left="6120" w:hanging="180"/>
+      </w:pPr>
+    </w:lvl>
+  </w:abstractNum>
+  <w:abstractNum w:abstractNumId="13" w15:restartNumberingAfterBreak="0">
     <w:nsid w:val="49E234FD"/>
     <w:multiLevelType w:val="multilevel"/>
     <w:tmpl w:val="F6CEEB94"/>
@@ -4778,7 +5083,7 @@
       </w:rPr>
     </w:lvl>
   </w:abstractNum>
-  <w:abstractNum w:abstractNumId="13" w15:restartNumberingAfterBreak="0">
+  <w:abstractNum w:abstractNumId="14" w15:restartNumberingAfterBreak="0">
     <w:nsid w:val="50C7169A"/>
     <w:multiLevelType w:val="multilevel"/>
     <w:tmpl w:val="6DB2DC56"/>
@@ -4927,7 +5232,7 @@
       </w:rPr>
     </w:lvl>
   </w:abstractNum>
-  <w:abstractNum w:abstractNumId="14" w15:restartNumberingAfterBreak="0">
+  <w:abstractNum w:abstractNumId="15" w15:restartNumberingAfterBreak="0">
     <w:nsid w:val="57EE1279"/>
     <w:multiLevelType w:val="multilevel"/>
     <w:tmpl w:val="B28C491E"/>
@@ -5044,7 +5349,7 @@
       </w:pPr>
     </w:lvl>
   </w:abstractNum>
-  <w:abstractNum w:abstractNumId="15" w15:restartNumberingAfterBreak="0">
+  <w:abstractNum w:abstractNumId="16" w15:restartNumberingAfterBreak="0">
     <w:nsid w:val="5EF65E4F"/>
     <w:multiLevelType w:val="hybridMultilevel"/>
     <w:tmpl w:val="95F21238"/>
@@ -5157,7 +5462,7 @@
       </w:rPr>
     </w:lvl>
   </w:abstractNum>
-  <w:abstractNum w:abstractNumId="16" w15:restartNumberingAfterBreak="0">
+  <w:abstractNum w:abstractNumId="17" w15:restartNumberingAfterBreak="0">
     <w:nsid w:val="640D0ED5"/>
     <w:multiLevelType w:val="hybridMultilevel"/>
     <w:tmpl w:val="5F84C51E"/>
@@ -5270,7 +5575,7 @@
       </w:rPr>
     </w:lvl>
   </w:abstractNum>
-  <w:abstractNum w:abstractNumId="17" w15:restartNumberingAfterBreak="0">
+  <w:abstractNum w:abstractNumId="18" w15:restartNumberingAfterBreak="0">
     <w:nsid w:val="6A202DF1"/>
     <w:multiLevelType w:val="multilevel"/>
     <w:tmpl w:val="6266502E"/>
@@ -5419,7 +5724,7 @@
       </w:rPr>
     </w:lvl>
   </w:abstractNum>
-  <w:abstractNum w:abstractNumId="18" w15:restartNumberingAfterBreak="0">
+  <w:abstractNum w:abstractNumId="19" w15:restartNumberingAfterBreak="0">
     <w:nsid w:val="6FEE3D03"/>
     <w:multiLevelType w:val="multilevel"/>
     <w:tmpl w:val="ADA6318A"/>
@@ -5568,7 +5873,7 @@
       </w:rPr>
     </w:lvl>
   </w:abstractNum>
-  <w:abstractNum w:abstractNumId="19" w15:restartNumberingAfterBreak="0">
+  <w:abstractNum w:abstractNumId="20" w15:restartNumberingAfterBreak="0">
     <w:nsid w:val="77EC6ED5"/>
     <w:multiLevelType w:val="multilevel"/>
     <w:tmpl w:val="3E385C76"/>
@@ -5685,13 +5990,13 @@
     <w:abstractNumId w:val="5"/>
   </w:num>
   <w:num w:numId="2" w16cid:durableId="873270177">
-    <w:abstractNumId w:val="17"/>
+    <w:abstractNumId w:val="18"/>
   </w:num>
   <w:num w:numId="3" w16cid:durableId="892425484">
-    <w:abstractNumId w:val="14"/>
+    <w:abstractNumId w:val="15"/>
   </w:num>
   <w:num w:numId="4" w16cid:durableId="32462202">
-    <w:abstractNumId w:val="18"/>
+    <w:abstractNumId w:val="19"/>
   </w:num>
   <w:num w:numId="5" w16cid:durableId="1383482085">
     <w:abstractNumId w:val="0"/>
@@ -5736,13 +6041,13 @@
     <w:abstractNumId w:val="11"/>
   </w:num>
   <w:num w:numId="19" w16cid:durableId="1243300493">
-    <w:abstractNumId w:val="19"/>
+    <w:abstractNumId w:val="20"/>
   </w:num>
   <w:num w:numId="20" w16cid:durableId="1811630588">
     <w:abstractNumId w:val="4"/>
   </w:num>
   <w:num w:numId="21" w16cid:durableId="675619116">
-    <w:abstractNumId w:val="13"/>
+    <w:abstractNumId w:val="14"/>
   </w:num>
   <w:num w:numId="22" w16cid:durableId="1271279104">
     <w:abstractNumId w:val="10"/>
@@ -5757,15 +6062,18 @@
     <w:abstractNumId w:val="1"/>
   </w:num>
   <w:num w:numId="26" w16cid:durableId="2046828941">
-    <w:abstractNumId w:val="15"/>
+    <w:abstractNumId w:val="16"/>
   </w:num>
   <w:num w:numId="27" w16cid:durableId="438524578">
     <w:abstractNumId w:val="8"/>
   </w:num>
   <w:num w:numId="28" w16cid:durableId="369257648">
-    <w:abstractNumId w:val="16"/>
+    <w:abstractNumId w:val="17"/>
   </w:num>
   <w:num w:numId="29" w16cid:durableId="427046157">
+    <w:abstractNumId w:val="13"/>
+  </w:num>
+  <w:num w:numId="30" w16cid:durableId="1142188138">
     <w:abstractNumId w:val="12"/>
   </w:num>
 </w:numbering>
@@ -8538,6 +8846,26 @@
 </file>
 
 <file path=customXml/item1.xml><?xml version="1.0" encoding="utf-8"?>
+<p:properties xmlns:p="http://schemas.microsoft.com/office/2006/metadata/properties" xmlns:xsi="http://www.w3.org/2001/XMLSchema-instance" xmlns:pc="http://schemas.microsoft.com/office/infopath/2007/PartnerControls">
+  <documentManagement>
+    <TaxCatchAll xmlns="19e0f530-f394-4669-814a-712a3dfd85f8" xsi:nil="true"/>
+    <lcf76f155ced4ddcb4097134ff3c332f xmlns="fc364331-337d-4673-b2f9-5d6f37334e37">
+      <Terms xmlns="http://schemas.microsoft.com/office/infopath/2007/PartnerControls"/>
+    </lcf76f155ced4ddcb4097134ff3c332f>
+  </documentManagement>
+</p:properties>
+</file>
+
+<file path=customXml/item2.xml><?xml version="1.0" encoding="utf-8"?>
+<?mso-contentType ?>
+<FormTemplates xmlns="http://schemas.microsoft.com/sharepoint/v3/contenttype/forms">
+  <Display>DocumentLibraryForm</Display>
+  <Edit>DocumentLibraryForm</Edit>
+  <New>DocumentLibraryForm</New>
+</FormTemplates>
+</file>
+
+<file path=customXml/item3.xml><?xml version="1.0" encoding="utf-8"?>
 <ct:contentTypeSchema xmlns:ct="http://schemas.microsoft.com/office/2006/metadata/contentType" xmlns:ma="http://schemas.microsoft.com/office/2006/metadata/properties/metaAttributes" ct:_="" ma:_="" ma:contentTypeName="Document" ma:contentTypeID="0x01010017BC5EC5693C0540B4E1724B67D14894" ma:contentTypeVersion="13" ma:contentTypeDescription="Create a new document." ma:contentTypeScope="" ma:versionID="6594a7e97d2a68049eac43560e357496">
   <xsd:schema xmlns:xsd="http://www.w3.org/2001/XMLSchema" xmlns:xs="http://www.w3.org/2001/XMLSchema" xmlns:p="http://schemas.microsoft.com/office/2006/metadata/properties" xmlns:ns2="fc364331-337d-4673-b2f9-5d6f37334e37" xmlns:ns3="19e0f530-f394-4669-814a-712a3dfd85f8" targetNamespace="http://schemas.microsoft.com/office/2006/metadata/properties" ma:root="true" ma:fieldsID="957c1c20a37ab4ddc669770d0d9fc226" ns2:_="" ns3:_="">
     <xsd:import namespace="fc364331-337d-4673-b2f9-5d6f37334e37"/>
@@ -8744,27 +9072,26 @@
 </ct:contentTypeSchema>
 </file>
 
-<file path=customXml/item2.xml><?xml version="1.0" encoding="utf-8"?>
-<?mso-contentType ?>
-<FormTemplates xmlns="http://schemas.microsoft.com/sharepoint/v3/contenttype/forms">
-  <Display>DocumentLibraryForm</Display>
-  <Edit>DocumentLibraryForm</Edit>
-  <New>DocumentLibraryForm</New>
-</FormTemplates>
+<file path=customXml/itemProps1.xml><?xml version="1.0" encoding="utf-8"?>
+<ds:datastoreItem xmlns:ds="http://schemas.openxmlformats.org/officeDocument/2006/customXml" ds:itemID="{90D12E31-AF83-431B-800F-E71754684FD6}">
+  <ds:schemaRefs>
+    <ds:schemaRef ds:uri="http://schemas.microsoft.com/office/2006/metadata/properties"/>
+    <ds:schemaRef ds:uri="http://schemas.microsoft.com/office/infopath/2007/PartnerControls"/>
+    <ds:schemaRef ds:uri="19e0f530-f394-4669-814a-712a3dfd85f8"/>
+    <ds:schemaRef ds:uri="fc364331-337d-4673-b2f9-5d6f37334e37"/>
+  </ds:schemaRefs>
+</ds:datastoreItem>
 </file>
 
-<file path=customXml/item3.xml><?xml version="1.0" encoding="utf-8"?>
-<p:properties xmlns:p="http://schemas.microsoft.com/office/2006/metadata/properties" xmlns:xsi="http://www.w3.org/2001/XMLSchema-instance" xmlns:pc="http://schemas.microsoft.com/office/infopath/2007/PartnerControls">
-  <documentManagement>
-    <TaxCatchAll xmlns="19e0f530-f394-4669-814a-712a3dfd85f8" xsi:nil="true"/>
-    <lcf76f155ced4ddcb4097134ff3c332f xmlns="fc364331-337d-4673-b2f9-5d6f37334e37">
-      <Terms xmlns="http://schemas.microsoft.com/office/infopath/2007/PartnerControls"/>
-    </lcf76f155ced4ddcb4097134ff3c332f>
-  </documentManagement>
-</p:properties>
+<file path=customXml/itemProps2.xml><?xml version="1.0" encoding="utf-8"?>
+<ds:datastoreItem xmlns:ds="http://schemas.openxmlformats.org/officeDocument/2006/customXml" ds:itemID="{C9635719-C987-4F31-A208-C6D2539D47AA}">
+  <ds:schemaRefs>
+    <ds:schemaRef ds:uri="http://schemas.microsoft.com/sharepoint/v3/contenttype/forms"/>
+  </ds:schemaRefs>
+</ds:datastoreItem>
 </file>
 
-<file path=customXml/itemProps1.xml><?xml version="1.0" encoding="utf-8"?>
+<file path=customXml/itemProps3.xml><?xml version="1.0" encoding="utf-8"?>
 <ds:datastoreItem xmlns:ds="http://schemas.openxmlformats.org/officeDocument/2006/customXml" ds:itemID="{C67C906A-BFAC-45CB-9BE1-E13CDE925BBE}">
   <ds:schemaRefs>
     <ds:schemaRef ds:uri="http://schemas.microsoft.com/office/2006/metadata/contentType"/>
@@ -8781,29 +9108,4 @@
     <ds:schemaRef ds:uri="http://schemas.microsoft.com/internal/obd"/>
   </ds:schemaRefs>
 </ds:datastoreItem>
-</file>
-
-<file path=customXml/itemProps2.xml><?xml version="1.0" encoding="utf-8"?>
-<ds:datastoreItem xmlns:ds="http://schemas.openxmlformats.org/officeDocument/2006/customXml" ds:itemID="{C9635719-C987-4F31-A208-C6D2539D47AA}">
-  <ds:schemaRefs>
-    <ds:schemaRef ds:uri="http://schemas.microsoft.com/sharepoint/v3/contenttype/forms"/>
-  </ds:schemaRefs>
-</ds:datastoreItem>
-</file>
-
-<file path=customXml/itemProps3.xml><?xml version="1.0" encoding="utf-8"?>
-<ds:datastoreItem xmlns:ds="http://schemas.openxmlformats.org/officeDocument/2006/customXml" ds:itemID="{90D12E31-AF83-431B-800F-E71754684FD6}">
-  <ds:schemaRefs>
-    <ds:schemaRef ds:uri="http://purl.org/dc/terms/"/>
-    <ds:schemaRef ds:uri="http://schemas.microsoft.com/office/2006/documentManagement/types"/>
-    <ds:schemaRef ds:uri="fc364331-337d-4673-b2f9-5d6f37334e37"/>
-    <ds:schemaRef ds:uri="http://schemas.microsoft.com/office/infopath/2007/PartnerControls"/>
-    <ds:schemaRef ds:uri="http://purl.org/dc/elements/1.1/"/>
-    <ds:schemaRef ds:uri="http://www.w3.org/XML/1998/namespace"/>
-    <ds:schemaRef ds:uri="http://schemas.openxmlformats.org/package/2006/metadata/core-properties"/>
-    <ds:schemaRef ds:uri="http://schemas.microsoft.com/office/2006/metadata/properties"/>
-    <ds:schemaRef ds:uri="19e0f530-f394-4669-814a-712a3dfd85f8"/>
-    <ds:schemaRef ds:uri="http://purl.org/dc/dcmitype/"/>
-  </ds:schemaRefs>
-</ds:datastoreItem>
 </file>
</xml_diff>